<commit_message>
Finalizado projeto da demo3
</commit_message>
<xml_diff>
--- a/requisitos_sistema_2019a - Gustavo Steinhoefel .docx
+++ b/requisitos_sistema_2019a - Gustavo Steinhoefel .docx
@@ -518,12 +518,7 @@
           <w:sz w:val="24"/>
           <w:szCs w:val="24"/>
         </w:rPr>
-        <w:t>Exigir autenticação para acessar o sistema. Não há níveis de permissão, apenas controle para acessar o sistema.</w:t>
-      </w:r>
-      <w:r>
-        <w:rPr>
-          <w:color w:val="000000"/>
-        </w:rPr>
+        <w:t>Exigir autenticação para acessar o sistema. Há níveis de permissão (administrador ou usuário), onde o sistema oculta as informações conforme a permissão de cada usuário.</w:t>
       </w:r>
     </w:p>
     <w:p>
@@ -668,6 +663,14 @@
         <w:ind w:left="0" w:firstLine="141"/>
         <w:spacing w:before="125"/>
       </w:pPr>
+      <w:r/>
+    </w:p>
+    <w:p>
+      <w:pPr>
+        <w:pStyle w:val="para1"/>
+        <w:ind w:left="0" w:firstLine="141"/>
+        <w:spacing w:before="125"/>
+      </w:pPr>
       <w:r>
         <w:t>Requisitos Não-Funcionais</w:t>
       </w:r>
@@ -1173,11 +1176,6 @@
         </w:rPr>
         <w:t>” - ativo.</w:t>
       </w:r>
-      <w:r>
-        <w:rPr>
-          <w:color w:val="000000"/>
-        </w:rPr>
-      </w:r>
     </w:p>
     <w:p>
       <w:pPr>
@@ -1199,6 +1197,98 @@
         </w:pBdr>
         <w:shd w:val="none"/>
         <w:rPr>
+          <w:color w:val="000000"/>
+        </w:rPr>
+      </w:pPr>
+      <w:r>
+        <w:rPr>
+          <w:color w:val="000000"/>
+          <w:sz w:val="24"/>
+          <w:szCs w:val="24"/>
+        </w:rPr>
+        <w:t xml:space="preserve">Efetuar controle sobre registros ativos. Se utilizando do campo </w:t>
+      </w:r>
+      <w:r>
+        <w:rPr>
+          <w:sz w:val="24"/>
+          <w:szCs w:val="24"/>
+        </w:rPr>
+        <w:t>ROLE</w:t>
+      </w:r>
+      <w:r>
+        <w:rPr>
+          <w:color w:val="000000"/>
+          <w:sz w:val="24"/>
+          <w:szCs w:val="24"/>
+        </w:rPr>
+        <w:t xml:space="preserve"> e mudando de “</w:t>
+      </w:r>
+      <w:r>
+        <w:rPr>
+          <w:sz w:val="24"/>
+          <w:szCs w:val="24"/>
+        </w:rPr>
+        <w:t>0</w:t>
+      </w:r>
+      <w:r>
+        <w:rPr>
+          <w:color w:val="000000"/>
+          <w:sz w:val="24"/>
+          <w:szCs w:val="24"/>
+        </w:rPr>
+        <w:t>” - ativo “</w:t>
+      </w:r>
+      <w:r>
+        <w:rPr>
+          <w:sz w:val="24"/>
+          <w:szCs w:val="24"/>
+        </w:rPr>
+        <w:t>1</w:t>
+      </w:r>
+      <w:r>
+        <w:rPr>
+          <w:color w:val="000000"/>
+          <w:sz w:val="24"/>
+          <w:szCs w:val="24"/>
+        </w:rPr>
+        <w:t>” - inativo, Até esse momento, os registros estão como “</w:t>
+      </w:r>
+      <w:r>
+        <w:rPr>
+          <w:sz w:val="24"/>
+          <w:szCs w:val="24"/>
+        </w:rPr>
+        <w:t>0</w:t>
+      </w:r>
+      <w:r>
+        <w:rPr>
+          <w:color w:val="000000"/>
+          <w:sz w:val="24"/>
+          <w:szCs w:val="24"/>
+        </w:rPr>
+        <w:t>” - ativo.</w:t>
+      </w:r>
+    </w:p>
+    <w:p>
+      <w:pPr>
+        <w:numPr>
+          <w:ilvl w:val="0"/>
+          <w:numId w:val="1"/>
+        </w:numPr>
+        <w:ind w:left="834" w:right="119" w:hanging="360"/>
+        <w:spacing w:before="122" w:line="343" w:lineRule="auto"/>
+        <w:tabs>
+          <w:tab w:val="left" w:pos="834" w:leader="none"/>
+        </w:tabs>
+        <w:pBdr>
+          <w:top w:val="nil" w:sz="0" w:space="0" w:color="000000" tmln="20, 20, 20, 0, 0"/>
+          <w:left w:val="nil" w:sz="0" w:space="0" w:color="000000" tmln="20, 20, 20, 0, 0"/>
+          <w:bottom w:val="nil" w:sz="0" w:space="0" w:color="000000" tmln="20, 20, 20, 0, 0"/>
+          <w:right w:val="nil" w:sz="0" w:space="0" w:color="000000" tmln="20, 20, 20, 0, 0"/>
+          <w:between w:val="nil" w:sz="0" w:space="0" w:color="000000" tmln="20, 20, 20, 0, 0"/>
+        </w:pBdr>
+        <w:shd w:val="none"/>
+        <w:rPr>
           <w:sz w:val="24"/>
           <w:szCs w:val="24"/>
         </w:rPr>
@@ -1580,8 +1670,57 @@
         <w:ind w:left="141"/>
       </w:pPr>
       <w:r>
-        <w:t>atualizar modelo</w:t>
-      </w:r>
+        <w:rPr>
+          <w:noProof/>
+        </w:rPr>
+        <w:drawing>
+          <wp:inline distT="0" distB="0" distL="0" distR="0">
+            <wp:extent cx="6533515" cy="4097655"/>
+            <wp:effectExtent l="0" t="0" r="0" b="0"/>
+            <wp:docPr id="1" name=""/>
+            <wp:cNvGraphicFramePr>
+              <a:graphicFrameLocks xmlns:a="http://schemas.openxmlformats.org/drawingml/2006/main" noChangeAspect="1"/>
+            </wp:cNvGraphicFramePr>
+            <a:graphic xmlns:a="http://schemas.openxmlformats.org/drawingml/2006/main">
+              <a:graphicData uri="http://schemas.openxmlformats.org/drawingml/2006/picture">
+                <pic:pic xmlns:pic="http://schemas.openxmlformats.org/drawingml/2006/picture">
+                  <pic:nvPicPr>
+                    <pic:cNvPr id="1" name=""/>
+                    <pic:cNvPicPr>
+                      <a:picLocks noChangeAspect="1"/>
+                      <a:extLst>
+                        <a:ext uri="smNativeData">
+                          <sm:smNativeData xmlns:sm="smNativeData" val="SMDATA_16_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"/>
+                        </a:ext>
+                      </a:extLst>
+                    </pic:cNvPicPr>
+                  </pic:nvPicPr>
+                  <pic:blipFill>
+                    <a:blip r:embed="rId8"/>
+                    <a:stretch>
+                      <a:fillRect/>
+                    </a:stretch>
+                  </pic:blipFill>
+                  <pic:spPr>
+                    <a:xfrm>
+                      <a:off x="0" y="0"/>
+                      <a:ext cx="6533515" cy="4097655"/>
+                    </a:xfrm>
+                    <a:prstGeom prst="rect">
+                      <a:avLst/>
+                    </a:prstGeom>
+                    <a:noFill/>
+                    <a:ln w="12700">
+                      <a:noFill/>
+                    </a:ln>
+                  </pic:spPr>
+                </pic:pic>
+              </a:graphicData>
+            </a:graphic>
+          </wp:inline>
+        </w:drawing>
+      </w:r>
+      <w:r/>
     </w:p>
     <w:p>
       <w:pPr>
@@ -1608,7 +1747,7 @@
         <mc:AlternateContent>
           <mc:Choice Requires="wps">
             <w:drawing>
-              <wp:anchor distT="0" distB="0" distL="0" distR="0" simplePos="0" relativeHeight="251658241" behindDoc="0" locked="0" layoutInCell="0" hidden="0" allowOverlap="1">
+              <wp:anchor distT="0" distB="0" distL="0" distR="0" simplePos="0" relativeHeight="251658242" behindDoc="0" locked="0" layoutInCell="0" hidden="0" allowOverlap="1">
                 <wp:simplePos x="0" y="0"/>
                 <wp:positionH relativeFrom="column">
                   <wp:posOffset>6184900</wp:posOffset>
@@ -1619,7 +1758,7 @@
                 <wp:extent cx="137160" cy="213360"/>
                 <wp:effectExtent l="0" t="0" r="0" b="0"/>
                 <wp:wrapSquare wrapText="bothSides"/>
-                <wp:docPr id="1" name="Shape 10"/>
+                <wp:docPr id="2" name="Shape 10"/>
                 <wp:cNvGraphicFramePr/>
                 <a:graphic xmlns:a="http://schemas.openxmlformats.org/drawingml/2006/main">
                   <a:graphicData uri="http://schemas.microsoft.com/office/word/2010/wordprocessingShape">
@@ -1627,7 +1766,7 @@
                       <wps:cNvSpPr>
                         <a:extLst>
                           <a:ext uri="smNativeData">
-                            <sm:smNativeData xmlns:sm="smNativeData" val="SMDATA_14_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"/>
+                            <sm:smNativeData xmlns:sm="smNativeData" val="SMDATA_14_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"/>
                           </a:ext>
                         </a:extLst>
                       </wps:cNvSpPr>
@@ -1676,7 +1815,7 @@
           </mc:Choice>
           <mc:Fallback>
             <w:pict>
-              <v:rect id="Shape 10" o:spid="_x0000_s1026" style="position:absolute;margin-left:487.00pt;margin-top:787.00pt;width:10.80pt;height:16.80pt;z-index:251658241;mso-wrap-distance-left:0.00pt;mso-wrap-distance-top:0.00pt;mso-wrap-distance-right:0.00pt;mso-wrap-distance-bottom:0.00pt;mso-wrap-style:square" stroked="f" filled="f" v:ext="SMDATA_14_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" o:insetmode="custom">
+              <v:rect id="Shape 10" o:spid="_x0000_s1026" style="position:absolute;margin-left:487.00pt;margin-top:787.00pt;width:10.80pt;height:16.80pt;z-index:251658242;mso-wrap-distance-left:0.00pt;mso-wrap-distance-top:0.00pt;mso-wrap-distance-right:0.00pt;mso-wrap-distance-bottom:0.00pt;mso-wrap-style:square" stroked="f" filled="f" v:ext="SMDATA_14_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" o:insetmode="custom">
                 <w10:wrap type="square" anchorx="text" anchory="text"/>
                 <v:textbox inset="0.0pt,0.0pt,0.0pt,0.0pt">
                   <w:txbxContent>
@@ -1723,8 +1862,8 @@
         <w:numStart w:val="1"/>
         <w:numRestart w:val="continuous"/>
       </w:endnotePr>
-      <w:headerReference w:type="default" r:id="rId8"/>
-      <w:footerReference w:type="default" r:id="rId9"/>
+      <w:headerReference w:type="default" r:id="rId9"/>
+      <w:footerReference w:type="default" r:id="rId10"/>
       <w:type w:val="nextPage"/>
       <w:pgSz w:h="16840" w:w="11910"/>
       <w:pgMar w:left="740" w:top="1660" w:right="740" w:bottom="1080" w:header="360" w:footer="892"/>
@@ -1821,7 +1960,7 @@
                     <wps:cNvSpPr>
                       <a:extLst>
                         <a:ext uri="smNativeData">
-                          <sm:smNativeData xmlns:sm="smNativeData" val="SMDATA_14_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"/>
+                          <sm:smNativeData xmlns:sm="smNativeData" val="SMDATA_14_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"/>
                         </a:ext>
                       </a:extLst>
                     </wps:cNvSpPr>
@@ -1871,7 +2010,7 @@
         </mc:Choice>
         <mc:Fallback>
           <w:pict>
-            <v:rect id="Shape 2" o:spid="_x0000_s2049" style="position:absolute;margin-left:36.00pt;margin-top:45.00pt;width:121.70pt;height:14.60pt;z-index:251659265;mso-wrap-distance-left:0.00pt;mso-wrap-distance-top:0.00pt;mso-wrap-distance-right:0.00pt;mso-wrap-distance-bottom:0.00pt;mso-wrap-style:square" stroked="f" filled="f" v:ext="SMDATA_14_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" o:insetmode="custom">
+            <v:rect id="Shape 2" o:spid="_x0000_s2049" style="position:absolute;margin-left:36.00pt;margin-top:45.00pt;width:121.70pt;height:14.60pt;z-index:251659265;mso-wrap-distance-left:0.00pt;mso-wrap-distance-top:0.00pt;mso-wrap-distance-right:0.00pt;mso-wrap-distance-bottom:0.00pt;mso-wrap-style:square" stroked="f" filled="f" v:ext="SMDATA_14_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" o:insetmode="custom">
               <w10:wrap type="square" anchorx="text" anchory="text"/>
               <v:textbox inset="0.0pt,0.0pt,0.0pt,0.0pt">
                 <w:txbxContent>
@@ -1923,7 +2062,7 @@
                     <wpg:cNvGrpSpPr>
                       <a:extLst>
                         <a:ext uri="smNativeData">
-                          <sm:smNativeData xmlns:sm="smNativeData" val="SMDATA_5_XJ7qXBMAAAAlAAAAAQAAAA0AAAAAkAAAAEgAAACQAAAASAAAAAAAAAAAAAAAAAAAABcAAAAUAAAAAAAAAAAAAAD/fwAA/38AAAACAAAJAAAABAAAAAAAAAAMAAAAEAAAAAAAAAAAAAAAAAAAAAAAAAAhAAAAQAAAADwAAAAAAAAAEKIAAAAAAAAAAAAAAAAAAAIAAAAsAQAAAAAAAAIAAAC8AgAASSYAAOwCAAAAAAAAEAQAACQEAAA="/>
+                          <sm:smNativeData xmlns:sm="smNativeData" val="SMDATA_5_HEjrXBMAAAAlAAAAAQAAAA0BAAAAkAAAAEgAAACQAAAASAAAAAAAAAAAAAAAAAAAABcAAAAUAAAAAAAAAAAAAAD/fwAA/38AAAACAAAJAAAABAAAAAAAAAAMAAAAEAAAAAAAAAAAAAAAAAAAAAAAAAAhAAAAQAAAADwAAAAAAAAAEKIAACAAAAAAAAAAAAAAAAIAAAAsAQAAAAAAAAIAAAC8AgAASSYAAOwCAAAAAAAAEAQAACQEAAA="/>
                         </a:ext>
                       </a:extLst>
                     </wpg:cNvGrpSpPr>
@@ -1940,7 +2079,7 @@
                       <wpg:cNvGrpSpPr>
                         <a:extLst>
                           <a:ext uri="smNativeData">
-                            <sm:smNativeData xmlns:sm="smNativeData" val="SMDATA_5_XJ7qXBMAAAAlAAAAAQAAAA0AAAAAkAAAAEgAAACQAAAASAAAAAAAAAAAAAAAAAAAABcAAAAUAAAAAAAAAAAAAAD/fwAA/38AAAACAAAJAAAABAAAAAAAAAAMAAAAEAAAAAAAAAAAAAAAAAAAAAAAAAAhAAAAQAAAADwAAAAAAAAAAIIAAAAAAAAAAAAAAAAAAAAAAAAAAAAAAAAAAAAAAAAAAAAASSYAAOwCAAAAAAAAEAQAACQEAAA="/>
+                            <sm:smNativeData xmlns:sm="smNativeData" val="SMDATA_5_HEjrXBMAAAAlAAAAAQAAAA0BAAAAkAAAAEgAAACQAAAASAAAAAAAAAAAAAAAAAAAABcAAAAUAAAAAAAAAAAAAAD/fwAA/38AAAACAAAJAAAABAAAAAAAAAAMAAAAEAAAAAAAAAAAAAAAAAAAAAAAAAAhAAAAQAAAADwAAAAAAAAAAIIAAAAAAAAAAAAAAAAAAAAAAAAAAAAAAAAAAAAAAAAAAAAASSYAAOwCAAAAAAAAEAQAACQEAAA="/>
                           </a:ext>
                         </a:extLst>
                       </wpg:cNvGrpSpPr>
@@ -1957,7 +2096,7 @@
                         <wps:cNvSpPr>
                           <a:extLst>
                             <a:ext uri="smNativeData">
-                              <sm:smNativeData xmlns:sm="smNativeData" val="SMDATA_14_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"/>
+                              <sm:smNativeData xmlns:sm="smNativeData" val="SMDATA_14_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"/>
                             </a:ext>
                           </a:extLst>
                         </wps:cNvSpPr>
@@ -1993,7 +2132,7 @@
                         <wpg:cNvGrpSpPr>
                           <a:extLst>
                             <a:ext uri="smNativeData">
-                              <sm:smNativeData xmlns:sm="smNativeData" val="SMDATA_5_XJ7qXBMAAAAlAAAAAQAAAA0AAAAAkAAAAEgAAACQAAAASAAAAAAAAAAAAAAAAAAAABcAAAAUAAAAAAAAAAAAAAD/fwAA/38AAAACAAAJAAAABAAAAAAAAAAMAAAAEAAAAAAAAAAAAAAAAAAAAAAAAAAhAAAAQAAAADwAAAAAAAAAAIIAAAAAAAAAAAAAAAAAAAAAAAAAAAAAAAAAAAAAAAAAAAAASSYAAOwCAAAAAAAAEAQAACQEAAA="/>
+                              <sm:smNativeData xmlns:sm="smNativeData" val="SMDATA_5_HEjrXBMAAAAlAAAAAQAAAA0BAAAAkAAAAEgAAACQAAAASAAAAAAAAAAAAAAAAAAAABcAAAAUAAAAAAAAAAAAAAD/fwAA/38AAAACAAAJAAAABAAAAAAAAAAMAAAAEAAAAAAAAAAAAAAAAAAAAAAAAAAhAAAAQAAAADwAAAAAAAAAAIIAAAAAAAAAAAAAAAAAAAAAAAAAAAAAAAAAAAAAAAAAAAAASSYAAOwCAAAAAAAAEAQAACQEAAA="/>
                             </a:ext>
                           </a:extLst>
                         </wpg:cNvGrpSpPr>
@@ -2010,7 +2149,7 @@
                           <wps:cNvSpPr>
                             <a:extLst>
                               <a:ext uri="smNativeData">
-                                <sm:smNativeData xmlns:sm="smNativeData" val="SMDATA_14_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"/>
+                                <sm:smNativeData xmlns:sm="smNativeData" val="SMDATA_14_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"/>
                               </a:ext>
                             </a:extLst>
                           </wps:cNvSpPr>
@@ -2046,7 +2185,7 @@
                           <wps:cNvSpPr>
                             <a:extLst>
                               <a:ext uri="smNativeData">
-                                <sm:smNativeData xmlns:sm="smNativeData" val="SMDATA_14_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"/>
+                                <sm:smNativeData xmlns:sm="smNativeData" val="SMDATA_14_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"/>
                               </a:ext>
                             </a:extLst>
                           </wps:cNvSpPr>
@@ -2064,28 +2203,28 @@
                               <a:pathLst>
                                 <a:path w="6223000" h="469265">
                                   <a:moveTo>
-                                    <a:pt x="0" y="3921"/>
+                                    <a:pt x="0" y="3910"/>
                                   </a:moveTo>
                                   <a:lnTo>
-                                    <a:pt x="6223000" y="3921"/>
+                                    <a:pt x="6223000" y="3910"/>
                                   </a:lnTo>
                                   <a:moveTo>
-                                    <a:pt x="0" y="466650"/>
+                                    <a:pt x="0" y="466657"/>
                                   </a:moveTo>
                                   <a:lnTo>
-                                    <a:pt x="6223000" y="466650"/>
+                                    <a:pt x="6223000" y="466657"/>
                                   </a:lnTo>
                                   <a:moveTo>
-                                    <a:pt x="2540" y="0"/>
+                                    <a:pt x="2593" y="0"/>
                                   </a:moveTo>
                                   <a:lnTo>
-                                    <a:pt x="2540" y="469265"/>
+                                    <a:pt x="2593" y="469265"/>
                                   </a:lnTo>
                                   <a:moveTo>
-                                    <a:pt x="6219190" y="0"/>
+                                    <a:pt x="6219255" y="0"/>
                                   </a:moveTo>
                                   <a:lnTo>
-                                    <a:pt x="6219190" y="469265"/>
+                                    <a:pt x="6219255" y="469265"/>
                                   </a:lnTo>
                                 </a:path>
                               </a:pathLst>
@@ -2107,7 +2246,7 @@
                             <pic:cNvPicPr>
                               <a:extLst>
                                 <a:ext uri="smNativeData">
-                                  <sm:smNativeData xmlns:sm="smNativeData" val="SMDATA_16_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"/>
+                                  <sm:smNativeData xmlns:sm="smNativeData" val="SMDATA_16_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"/>
                                 </a:ext>
                               </a:extLst>
                             </pic:cNvPicPr>
@@ -2145,7 +2284,7 @@
           <w:pict>
             <v:group style="position:absolute;margin-left:15.00pt;margin-top:35.00pt;width:490.05pt;height:37.40pt;z-index:251659266;mso-wrap-distance-left:0.00pt;mso-wrap-distance-right:0.00pt" coordorigin="1040,1060" coordsize="9801,748">
               <v:group style="position:absolute;left:1040;top:1060;width:9801;height:748" coordorigin="1040,1060" coordsize="9801,748">
-                <v:rect id="Shape 4" o:spid="_x0000_s2050" style="position:absolute;left:1040;top:1060;width:9801;height:748" stroked="f" filled="f" v:ext="SMDATA_13_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" o:insetmode="custom">
+                <v:rect id="Shape 4" o:spid="_x0000_s2050" style="position:absolute;left:1040;top:1060;width:9801;height:748" stroked="f" filled="f" v:ext="SMDATA_13_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" o:insetmode="custom">
                   <v:textbox style="v-text-anchor:middle" inset="7.2pt,7.2pt,7.2pt,7.2pt">
                     <w:txbxContent>
                       <w:p>
@@ -2155,7 +2294,7 @@
                   </v:textbox>
                 </v:rect>
                 <v:group style="position:absolute;left:1040;top:1060;width:9801;height:748" coordorigin="1040,1060" coordsize="9801,748">
-                  <v:rect id="Shape 6" o:spid="_x0000_s2051" style="position:absolute;left:1040;top:1060;width:9801;height:740" stroked="f" filled="f" v:ext="SMDATA_13_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" o:insetmode="custom">
+                  <v:rect id="Shape 6" o:spid="_x0000_s2051" style="position:absolute;left:1040;top:1060;width:9801;height:740" stroked="f" filled="f" v:ext="SMDATA_13_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" o:insetmode="custom">
                     <v:textbox style="v-text-anchor:middle" inset="7.2pt,7.2pt,7.2pt,7.2pt">
                       <w:txbxContent>
                         <w:p>
@@ -2164,14 +2303,14 @@
                       </w:txbxContent>
                     </v:textbox>
                   </v:rect>
-                  <v:shape id="Shape 7" o:spid="_x0000_s2052" style="position:absolute;left:1041;top:1060;width:9800;height:739" coordsize="9800,739" path="m0,6l9800,6m0,735l9800,735m4,0l4,739m9794,0l9794,739e" strokeweight="0.75pt" filled="f" v:ext="SMDATA_13_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">
+                  <v:shape id="Shape 7" o:spid="_x0000_s2052" style="position:absolute;left:1041;top:1060;width:9800;height:739" coordsize="9800,739" path="m0,6l9800,6m0,735l9800,735m4,0l4,739m9794,0l9794,739e" strokeweight="0.75pt" filled="f" v:ext="SMDATA_13_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">
                     <v:path arrowok="t"/>
                   </v:shape>
                   <v:shapetype id="_x0000_t75" coordsize="21600,21600" o:spt="75" o:preferrelative="t" path="m,l,21600r21600,l21600,xe">
                     <v:path gradientshapeok="t" o:connecttype="rect"/>
                   </v:shapetype>
-                  <v:shape id="Shape 8" o:spid="_x0000_s2053" type="#_x0000_t75" style="position:absolute;left:4657;top:1068;width:2556;height:740" stroked="f" filled="f" v:ext="SMDATA_15_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">
-                    <v:imagedata r:id="rId1" croptop="-11023f" cropbottom="-11016f" o:title="media/image1"/>
+                  <v:shape id="Shape 8" o:spid="_x0000_s2053" type="#_x0000_t75" style="position:absolute;left:4657;top:1068;width:2556;height:740" stroked="f" filled="f" v:ext="SMDATA_15_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">
+                    <v:imagedata r:id="rId1" croptop="-11023f" cropbottom="-11016f" o:title="media/image2"/>
                   </v:shape>
                 </v:group>
               </v:group>
@@ -2207,7 +2346,7 @@
                     <wps:cNvSpPr>
                       <a:extLst>
                         <a:ext uri="smNativeData">
-                          <sm:smNativeData xmlns:sm="smNativeData" val="SMDATA_14_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"/>
+                          <sm:smNativeData xmlns:sm="smNativeData" val="SMDATA_14_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"/>
                         </a:ext>
                       </a:extLst>
                     </wps:cNvSpPr>
@@ -2274,7 +2413,7 @@
         </mc:Choice>
         <mc:Fallback>
           <w:pict>
-            <v:rect id="Shape 9" o:spid="_x0000_s2054" style="position:absolute;margin-left:374.00pt;margin-top:34.00pt;width:96.15pt;height:37.70pt;z-index:251659273;mso-wrap-distance-left:0.00pt;mso-wrap-distance-top:0.00pt;mso-wrap-distance-right:0.00pt;mso-wrap-distance-bottom:0.00pt;mso-wrap-style:square" stroked="f" filled="f" v:ext="SMDATA_14_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" o:insetmode="custom">
+            <v:rect id="Shape 9" o:spid="_x0000_s2054" style="position:absolute;margin-left:374.00pt;margin-top:34.00pt;width:96.15pt;height:37.70pt;z-index:251659273;mso-wrap-distance-left:0.00pt;mso-wrap-distance-top:0.00pt;mso-wrap-distance-right:0.00pt;mso-wrap-distance-bottom:0.00pt;mso-wrap-style:square" stroked="f" filled="f" v:ext="SMDATA_14_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" o:insetmode="custom">
               <w10:wrap type="square" anchorx="text" anchory="text"/>
               <v:textbox inset="0.0pt,0.0pt,0.0pt,0.0pt">
                 <w:txbxContent>

</xml_diff>